<commit_message>
Small fixes before submission
</commit_message>
<xml_diff>
--- a/Arch Final Project.docx
+++ b/Arch Final Project.docx
@@ -1545,30 +1545,19 @@
         <w:contextualSpacing w:val="0"/>
         <w:jc w:val="left"/>
         <w:rPr>
+          <w:sz w:val="24"/>
+          <w:szCs w:val="24"/>
+        </w:rPr>
+      </w:pPr>
+      <w:r>
+        <w:rPr>
           <w:b w:val="1"/>
           <w:sz w:val="24"/>
           <w:szCs w:val="24"/>
-        </w:rPr>
-      </w:pPr>
-      <w:r>
-        <w:rPr>
-          <w:b w:val="1"/>
-          <w:sz w:val="24"/>
-          <w:szCs w:val="24"/>
           <w:rtl w:val="0"/>
         </w:rPr>
         <w:t xml:space="preserve">1.1.1: Use Case Model</w:t>
       </w:r>
-    </w:p>
-    <w:p>
-      <w:pPr>
-        <w:contextualSpacing w:val="0"/>
-        <w:jc w:val="left"/>
-        <w:rPr>
-          <w:sz w:val="24"/>
-          <w:szCs w:val="24"/>
-        </w:rPr>
-      </w:pPr>
       <w:r>
         <w:rPr>
           <w:rtl w:val="0"/>
@@ -1620,6 +1609,24 @@
         <w:rPr>
           <w:rtl w:val="0"/>
         </w:rPr>
+      </w:r>
+    </w:p>
+    <w:p>
+      <w:pPr>
+        <w:contextualSpacing w:val="0"/>
+        <w:jc w:val="center"/>
+        <w:rPr>
+          <w:sz w:val="24"/>
+          <w:szCs w:val="24"/>
+        </w:rPr>
+      </w:pPr>
+      <w:r>
+        <w:rPr>
+          <w:sz w:val="24"/>
+          <w:szCs w:val="24"/>
+          <w:rtl w:val="0"/>
+        </w:rPr>
+        <w:t xml:space="preserve">Use Case Diagram</w:t>
       </w:r>
     </w:p>
     <w:p>
@@ -7368,12 +7375,14 @@
     <w:p>
       <w:pPr>
         <w:contextualSpacing w:val="0"/>
+        <w:jc w:val="center"/>
         <w:rPr/>
       </w:pPr>
       <w:r>
         <w:rPr>
           <w:rtl w:val="0"/>
         </w:rPr>
+        <w:t xml:space="preserve">Module View of the reference architectures (Key: UML)</w:t>
       </w:r>
     </w:p>
     <w:p>
@@ -12951,19 +12960,6 @@
       </w:pPr>
       <w:r>
         <w:rPr>
-          <w:rtl w:val="0"/>
-        </w:rPr>
-      </w:r>
-    </w:p>
-    <w:p>
-      <w:pPr>
-        <w:contextualSpacing w:val="0"/>
-        <w:rPr>
-          <w:b w:val="1"/>
-        </w:rPr>
-      </w:pPr>
-      <w:r>
-        <w:rPr>
           <w:b w:val="1"/>
           <w:rtl w:val="0"/>
         </w:rPr>
@@ -12980,7 +12976,7 @@
         <w:rPr/>
         <w:drawing>
           <wp:inline distB="114300" distT="114300" distL="114300" distR="114300">
-            <wp:extent cx="2509838" cy="3884272"/>
+            <wp:extent cx="2351274" cy="3633788"/>
             <wp:effectExtent b="0" l="0" r="0" t="0"/>
             <wp:docPr id="2" name="image1.png"/>
             <a:graphic>
@@ -13000,7 +12996,7 @@
                   <pic:spPr>
                     <a:xfrm>
                       <a:off x="0" y="0"/>
-                      <a:ext cx="2509838" cy="3884272"/>
+                      <a:ext cx="2351274" cy="3633788"/>
                     </a:xfrm>
                     <a:prstGeom prst="rect"/>
                     <a:ln/>
@@ -13011,6 +13007,31 @@
           </wp:inline>
         </w:drawing>
       </w:r>
+      <w:r>
+        <w:rPr>
+          <w:rtl w:val="0"/>
+        </w:rPr>
+      </w:r>
+    </w:p>
+    <w:p>
+      <w:pPr>
+        <w:contextualSpacing w:val="0"/>
+        <w:jc w:val="center"/>
+        <w:rPr/>
+      </w:pPr>
+      <w:r>
+        <w:rPr>
+          <w:rtl w:val="0"/>
+        </w:rPr>
+        <w:t xml:space="preserve">Security Deployment Diagram (Key: UML)</w:t>
+      </w:r>
+    </w:p>
+    <w:p>
+      <w:pPr>
+        <w:contextualSpacing w:val="0"/>
+        <w:jc w:val="center"/>
+        <w:rPr/>
+      </w:pPr>
       <w:r>
         <w:rPr>
           <w:rtl w:val="0"/>
@@ -13378,18 +13399,7 @@
     <w:p>
       <w:pPr>
         <w:contextualSpacing w:val="0"/>
-        <w:rPr/>
-      </w:pPr>
-      <w:r>
-        <w:rPr>
-          <w:rtl w:val="0"/>
-        </w:rPr>
-      </w:r>
-    </w:p>
-    <w:p>
-      <w:pPr>
-        <w:contextualSpacing w:val="0"/>
-        <w:jc w:val="center"/>
+        <w:jc w:val="left"/>
         <w:rPr/>
       </w:pPr>
       <w:r>
@@ -13436,12 +13446,14 @@
     <w:p>
       <w:pPr>
         <w:contextualSpacing w:val="0"/>
+        <w:jc w:val="center"/>
         <w:rPr/>
       </w:pPr>
       <w:r>
         <w:rPr>
           <w:rtl w:val="0"/>
         </w:rPr>
+        <w:t xml:space="preserve">Security feature sequence diagram (Key: UML)</w:t>
       </w:r>
     </w:p>
     <w:p>
@@ -13453,23 +13465,23 @@
       </w:pPr>
       <w:r>
         <w:rPr>
+          <w:rtl w:val="0"/>
+        </w:rPr>
+      </w:r>
+    </w:p>
+    <w:p>
+      <w:pPr>
+        <w:contextualSpacing w:val="0"/>
+        <w:rPr>
           <w:b w:val="1"/>
+        </w:rPr>
+      </w:pPr>
+      <w:r>
+        <w:rPr>
+          <w:b w:val="1"/>
           <w:rtl w:val="0"/>
         </w:rPr>
         <w:t xml:space="preserve">3.1.6 Perform Analysis of Current Design and Review Iteration Goal and Achievement of Design Purpose</w:t>
-      </w:r>
-    </w:p>
-    <w:p>
-      <w:pPr>
-        <w:contextualSpacing w:val="0"/>
-        <w:rPr>
-          <w:b w:val="1"/>
-        </w:rPr>
-      </w:pPr>
-      <w:r>
-        <w:rPr>
-          <w:rtl w:val="0"/>
-        </w:rPr>
       </w:r>
     </w:p>
     <w:p>

</xml_diff>